<commit_message>
added user story in report file
</commit_message>
<xml_diff>
--- a/Documents/Sprint review report.docx
+++ b/Documents/Sprint review report.docx
@@ -146,7 +146,15 @@
           <w:szCs w:val="24"/>
           <w:lang w:val="en-US"/>
         </w:rPr>
-        <w:t>In the end, we have had no iusses with the product backlog</w:t>
+        <w:t xml:space="preserve">In the end, we have </w:t>
+      </w:r>
+      <w:r>
+        <w:rPr>
+          <w:sz w:val="24"/>
+          <w:szCs w:val="24"/>
+          <w:lang w:val="en-US"/>
+        </w:rPr>
+        <w:t>added another user story “Clear” in which we use a button to delete all shapes on the  drawing window</w:t>
       </w:r>
       <w:r>
         <w:rPr>

</xml_diff>

<commit_message>
updated text area for shapes
</commit_message>
<xml_diff>
--- a/Documents/Sprint review report.docx
+++ b/Documents/Sprint review report.docx
@@ -154,7 +154,23 @@
           <w:szCs w:val="24"/>
           <w:lang w:val="en-US"/>
         </w:rPr>
-        <w:t>added another user story “Clear” in which we use a button to delete all shapes on the  drawing window</w:t>
+        <w:t xml:space="preserve">added another user story “Clear” in which we use a button to delete all shapes on </w:t>
+      </w:r>
+      <w:r>
+        <w:rPr>
+          <w:sz w:val="24"/>
+          <w:szCs w:val="24"/>
+          <w:lang w:val="en-US"/>
+        </w:rPr>
+        <w:t>the drawing</w:t>
+      </w:r>
+      <w:r>
+        <w:rPr>
+          <w:sz w:val="24"/>
+          <w:szCs w:val="24"/>
+          <w:lang w:val="en-US"/>
+        </w:rPr>
+        <w:t xml:space="preserve"> window</w:t>
       </w:r>
       <w:r>
         <w:rPr>

</xml_diff>